<commit_message>
Implementacion de nuevo ambiente de desarrollo
se tomo la decisión de optar por laravel como framework de desarrollo
</commit_message>
<xml_diff>
--- a/Documentacion/GPY-SQAP-V1.docx
+++ b/Documentacion/GPY-SQAP-V1.docx
@@ -28,21 +28,11 @@
         <w:pStyle w:val="Puesto"/>
         <w:jc w:val="right"/>
       </w:pPr>
-      <w:r>
-        <w:fldChar w:fldCharType="begin"/>
-      </w:r>
-      <w:r>
-        <w:instrText xml:space="preserve"> TITLE  \* MERGEFORMAT </w:instrText>
-      </w:r>
-      <w:r>
-        <w:fldChar w:fldCharType="separate"/>
-      </w:r>
-      <w:r>
-        <w:t>Quality Assurance Plan</w:t>
-      </w:r>
-      <w:r>
-        <w:fldChar w:fldCharType="end"/>
-      </w:r>
+      <w:fldSimple w:instr=" TITLE  \* MERGEFORMAT ">
+        <w:r>
+          <w:t>Quality Assurance Plan</w:t>
+        </w:r>
+      </w:fldSimple>
     </w:p>
     <w:p>
       <w:pPr>
@@ -238,16 +228,39 @@
             </w:r>
             <w:proofErr w:type="spellEnd"/>
             <w:r>
-              <w:t xml:space="preserve"> version del </w:t>
+              <w:t xml:space="preserve"> </w:t>
             </w:r>
             <w:proofErr w:type="spellStart"/>
             <w:r>
-              <w:t>document</w:t>
-            </w:r>
-            <w:r>
+              <w:t>versió</w:t>
+            </w:r>
+            <w:r>
+              <w:t>n</w:t>
+            </w:r>
+            <w:proofErr w:type="spellEnd"/>
+            <w:r>
+              <w:t xml:space="preserve"> del </w:t>
+            </w:r>
+            <w:r>
+              <w:rPr>
+                <w:lang w:val="es-CO"/>
+              </w:rPr>
+              <w:t>docume</w:t>
+            </w:r>
+            <w:bookmarkStart w:id="0" w:name="_GoBack"/>
+            <w:bookmarkEnd w:id="0"/>
+            <w:r>
+              <w:rPr>
+                <w:lang w:val="es-CO"/>
+              </w:rPr>
+              <w:t>nt</w:t>
+            </w:r>
+            <w:r>
+              <w:rPr>
+                <w:lang w:val="es-CO"/>
+              </w:rPr>
               <w:t>o</w:t>
             </w:r>
-            <w:proofErr w:type="spellEnd"/>
           </w:p>
         </w:tc>
         <w:tc>
@@ -529,7 +542,7 @@
           <w:r>
             <w:fldChar w:fldCharType="separate"/>
           </w:r>
-          <w:hyperlink w:anchor="_Toc445384494" w:history="1">
+          <w:hyperlink w:anchor="_Toc445390309" w:history="1">
             <w:r>
               <w:rPr>
                 <w:rStyle w:val="Hipervnculo"/>
@@ -573,7 +586,7 @@
                 <w:noProof/>
                 <w:webHidden/>
               </w:rPr>
-              <w:instrText xml:space="preserve"> PAGEREF _Toc445384494 \h </w:instrText>
+              <w:instrText xml:space="preserve"> PAGEREF _Toc445390309 \h </w:instrText>
             </w:r>
             <w:r>
               <w:rPr>
@@ -618,7 +631,7 @@
               <w:lang w:val="es-CO" w:eastAsia="es-CO"/>
             </w:rPr>
           </w:pPr>
-          <w:hyperlink w:anchor="_Toc445384495" w:history="1">
+          <w:hyperlink w:anchor="_Toc445390310" w:history="1">
             <w:r>
               <w:rPr>
                 <w:rStyle w:val="Hipervnculo"/>
@@ -664,7 +677,7 @@
                 <w:noProof/>
                 <w:webHidden/>
               </w:rPr>
-              <w:instrText xml:space="preserve"> PAGEREF _Toc445384495 \h </w:instrText>
+              <w:instrText xml:space="preserve"> PAGEREF _Toc445390310 \h </w:instrText>
             </w:r>
             <w:r>
               <w:rPr>
@@ -709,7 +722,7 @@
               <w:lang w:val="es-CO" w:eastAsia="es-CO"/>
             </w:rPr>
           </w:pPr>
-          <w:hyperlink w:anchor="_Toc445384496" w:history="1">
+          <w:hyperlink w:anchor="_Toc445390311" w:history="1">
             <w:r>
               <w:rPr>
                 <w:rStyle w:val="Hipervnculo"/>
@@ -753,7 +766,7 @@
                 <w:noProof/>
                 <w:webHidden/>
               </w:rPr>
-              <w:instrText xml:space="preserve"> PAGEREF _Toc445384496 \h </w:instrText>
+              <w:instrText xml:space="preserve"> PAGEREF _Toc445390311 \h </w:instrText>
             </w:r>
             <w:r>
               <w:rPr>
@@ -798,7 +811,7 @@
               <w:lang w:val="es-CO" w:eastAsia="es-CO"/>
             </w:rPr>
           </w:pPr>
-          <w:hyperlink w:anchor="_Toc445384497" w:history="1">
+          <w:hyperlink w:anchor="_Toc445390312" w:history="1">
             <w:r>
               <w:rPr>
                 <w:rStyle w:val="Hipervnculo"/>
@@ -842,7 +855,7 @@
                 <w:noProof/>
                 <w:webHidden/>
               </w:rPr>
-              <w:instrText xml:space="preserve"> PAGEREF _Toc445384497 \h </w:instrText>
+              <w:instrText xml:space="preserve"> PAGEREF _Toc445390312 \h </w:instrText>
             </w:r>
             <w:r>
               <w:rPr>
@@ -887,7 +900,7 @@
               <w:lang w:val="es-CO" w:eastAsia="es-CO"/>
             </w:rPr>
           </w:pPr>
-          <w:hyperlink w:anchor="_Toc445384498" w:history="1">
+          <w:hyperlink w:anchor="_Toc445390313" w:history="1">
             <w:r>
               <w:rPr>
                 <w:rStyle w:val="Hipervnculo"/>
@@ -931,7 +944,7 @@
                 <w:noProof/>
                 <w:webHidden/>
               </w:rPr>
-              <w:instrText xml:space="preserve"> PAGEREF _Toc445384498 \h </w:instrText>
+              <w:instrText xml:space="preserve"> PAGEREF _Toc445390313 \h </w:instrText>
             </w:r>
             <w:r>
               <w:rPr>
@@ -976,7 +989,7 @@
               <w:lang w:val="es-CO" w:eastAsia="es-CO"/>
             </w:rPr>
           </w:pPr>
-          <w:hyperlink w:anchor="_Toc445384499" w:history="1">
+          <w:hyperlink w:anchor="_Toc445390314" w:history="1">
             <w:r>
               <w:rPr>
                 <w:rStyle w:val="Hipervnculo"/>
@@ -1020,7 +1033,7 @@
                 <w:noProof/>
                 <w:webHidden/>
               </w:rPr>
-              <w:instrText xml:space="preserve"> PAGEREF _Toc445384499 \h </w:instrText>
+              <w:instrText xml:space="preserve"> PAGEREF _Toc445390314 \h </w:instrText>
             </w:r>
             <w:r>
               <w:rPr>
@@ -1065,7 +1078,7 @@
               <w:lang w:val="es-CO" w:eastAsia="es-CO"/>
             </w:rPr>
           </w:pPr>
-          <w:hyperlink w:anchor="_Toc445384500" w:history="1">
+          <w:hyperlink w:anchor="_Toc445390315" w:history="1">
             <w:r>
               <w:rPr>
                 <w:rStyle w:val="Hipervnculo"/>
@@ -1109,7 +1122,7 @@
                 <w:noProof/>
                 <w:webHidden/>
               </w:rPr>
-              <w:instrText xml:space="preserve"> PAGEREF _Toc445384500 \h </w:instrText>
+              <w:instrText xml:space="preserve"> PAGEREF _Toc445390315 \h </w:instrText>
             </w:r>
             <w:r>
               <w:rPr>
@@ -1154,7 +1167,7 @@
               <w:lang w:val="es-CO" w:eastAsia="es-CO"/>
             </w:rPr>
           </w:pPr>
-          <w:hyperlink w:anchor="_Toc445384501" w:history="1">
+          <w:hyperlink w:anchor="_Toc445390316" w:history="1">
             <w:r>
               <w:rPr>
                 <w:rStyle w:val="Hipervnculo"/>
@@ -1198,7 +1211,7 @@
                 <w:noProof/>
                 <w:webHidden/>
               </w:rPr>
-              <w:instrText xml:space="preserve"> PAGEREF _Toc445384501 \h </w:instrText>
+              <w:instrText xml:space="preserve"> PAGEREF _Toc445390316 \h </w:instrText>
             </w:r>
             <w:r>
               <w:rPr>
@@ -1243,7 +1256,7 @@
               <w:lang w:val="es-CO" w:eastAsia="es-CO"/>
             </w:rPr>
           </w:pPr>
-          <w:hyperlink w:anchor="_Toc445384502" w:history="1">
+          <w:hyperlink w:anchor="_Toc445390317" w:history="1">
             <w:r>
               <w:rPr>
                 <w:rStyle w:val="Hipervnculo"/>
@@ -1287,7 +1300,7 @@
                 <w:noProof/>
                 <w:webHidden/>
               </w:rPr>
-              <w:instrText xml:space="preserve"> PAGEREF _Toc445384502 \h </w:instrText>
+              <w:instrText xml:space="preserve"> PAGEREF _Toc445390317 \h </w:instrText>
             </w:r>
             <w:r>
               <w:rPr>
@@ -1332,7 +1345,7 @@
               <w:lang w:val="es-CO" w:eastAsia="es-CO"/>
             </w:rPr>
           </w:pPr>
-          <w:hyperlink w:anchor="_Toc445384503" w:history="1">
+          <w:hyperlink w:anchor="_Toc445390318" w:history="1">
             <w:r>
               <w:rPr>
                 <w:rStyle w:val="Hipervnculo"/>
@@ -1378,7 +1391,7 @@
                 <w:noProof/>
                 <w:webHidden/>
               </w:rPr>
-              <w:instrText xml:space="preserve"> PAGEREF _Toc445384503 \h </w:instrText>
+              <w:instrText xml:space="preserve"> PAGEREF _Toc445390318 \h </w:instrText>
             </w:r>
             <w:r>
               <w:rPr>
@@ -1423,7 +1436,7 @@
               <w:lang w:val="es-CO" w:eastAsia="es-CO"/>
             </w:rPr>
           </w:pPr>
-          <w:hyperlink w:anchor="_Toc445384504" w:history="1">
+          <w:hyperlink w:anchor="_Toc445390319" w:history="1">
             <w:r>
               <w:rPr>
                 <w:rStyle w:val="Hipervnculo"/>
@@ -1469,7 +1482,7 @@
                 <w:noProof/>
                 <w:webHidden/>
               </w:rPr>
-              <w:instrText xml:space="preserve"> PAGEREF _Toc445384504 \h </w:instrText>
+              <w:instrText xml:space="preserve"> PAGEREF _Toc445390319 \h </w:instrText>
             </w:r>
             <w:r>
               <w:rPr>
@@ -1514,7 +1527,7 @@
               <w:lang w:val="es-CO" w:eastAsia="es-CO"/>
             </w:rPr>
           </w:pPr>
-          <w:hyperlink w:anchor="_Toc445384505" w:history="1">
+          <w:hyperlink w:anchor="_Toc445390320" w:history="1">
             <w:r>
               <w:rPr>
                 <w:rStyle w:val="Hipervnculo"/>
@@ -1537,7 +1550,21 @@
                 <w:rStyle w:val="Hipervnculo"/>
                 <w:noProof/>
               </w:rPr>
-              <w:t>Standards and Guidelines</w:t>
+              <w:t>Standard</w:t>
+            </w:r>
+            <w:r>
+              <w:rPr>
+                <w:rStyle w:val="Hipervnculo"/>
+                <w:noProof/>
+              </w:rPr>
+              <w:t>s</w:t>
+            </w:r>
+            <w:r>
+              <w:rPr>
+                <w:rStyle w:val="Hipervnculo"/>
+                <w:noProof/>
+              </w:rPr>
+              <w:t xml:space="preserve"> and Guidelines</w:t>
             </w:r>
             <w:r>
               <w:rPr>
@@ -1558,7 +1585,7 @@
                 <w:noProof/>
                 <w:webHidden/>
               </w:rPr>
-              <w:instrText xml:space="preserve"> PAGEREF _Toc445384505 \h </w:instrText>
+              <w:instrText xml:space="preserve"> PAGEREF _Toc445390320 \h </w:instrText>
             </w:r>
             <w:r>
               <w:rPr>
@@ -1603,7 +1630,7 @@
               <w:lang w:val="es-CO" w:eastAsia="es-CO"/>
             </w:rPr>
           </w:pPr>
-          <w:hyperlink w:anchor="_Toc445384506" w:history="1">
+          <w:hyperlink w:anchor="_Toc445390321" w:history="1">
             <w:r>
               <w:rPr>
                 <w:rStyle w:val="Hipervnculo"/>
@@ -1647,7 +1674,7 @@
                 <w:noProof/>
                 <w:webHidden/>
               </w:rPr>
-              <w:instrText xml:space="preserve"> PAGEREF _Toc445384506 \h </w:instrText>
+              <w:instrText xml:space="preserve"> PAGEREF _Toc445390321 \h </w:instrText>
             </w:r>
             <w:r>
               <w:rPr>
@@ -1692,7 +1719,7 @@
               <w:lang w:val="es-CO" w:eastAsia="es-CO"/>
             </w:rPr>
           </w:pPr>
-          <w:hyperlink w:anchor="_Toc445384507" w:history="1">
+          <w:hyperlink w:anchor="_Toc445390322" w:history="1">
             <w:r>
               <w:rPr>
                 <w:rStyle w:val="Hipervnculo"/>
@@ -1736,7 +1763,7 @@
                 <w:noProof/>
                 <w:webHidden/>
               </w:rPr>
-              <w:instrText xml:space="preserve"> PAGEREF _Toc445384507 \h </w:instrText>
+              <w:instrText xml:space="preserve"> PAGEREF _Toc445390322 \h </w:instrText>
             </w:r>
             <w:r>
               <w:rPr>
@@ -1781,7 +1808,7 @@
               <w:lang w:val="es-CO" w:eastAsia="es-CO"/>
             </w:rPr>
           </w:pPr>
-          <w:hyperlink w:anchor="_Toc445384508" w:history="1">
+          <w:hyperlink w:anchor="_Toc445390323" w:history="1">
             <w:r>
               <w:rPr>
                 <w:rStyle w:val="Hipervnculo"/>
@@ -1825,7 +1852,7 @@
                 <w:noProof/>
                 <w:webHidden/>
               </w:rPr>
-              <w:instrText xml:space="preserve"> PAGEREF _Toc445384508 \h </w:instrText>
+              <w:instrText xml:space="preserve"> PAGEREF _Toc445390323 \h </w:instrText>
             </w:r>
             <w:r>
               <w:rPr>
@@ -1870,7 +1897,7 @@
               <w:lang w:val="es-CO" w:eastAsia="es-CO"/>
             </w:rPr>
           </w:pPr>
-          <w:hyperlink w:anchor="_Toc445384509" w:history="1">
+          <w:hyperlink w:anchor="_Toc445390324" w:history="1">
             <w:r>
               <w:rPr>
                 <w:rStyle w:val="Hipervnculo"/>
@@ -1914,7 +1941,7 @@
                 <w:noProof/>
                 <w:webHidden/>
               </w:rPr>
-              <w:instrText xml:space="preserve"> PAGEREF _Toc445384509 \h </w:instrText>
+              <w:instrText xml:space="preserve"> PAGEREF _Toc445390324 \h </w:instrText>
             </w:r>
             <w:r>
               <w:rPr>
@@ -1959,7 +1986,7 @@
               <w:lang w:val="es-CO" w:eastAsia="es-CO"/>
             </w:rPr>
           </w:pPr>
-          <w:hyperlink w:anchor="_Toc445384510" w:history="1">
+          <w:hyperlink w:anchor="_Toc445390325" w:history="1">
             <w:r>
               <w:rPr>
                 <w:rStyle w:val="Hipervnculo"/>
@@ -2003,7 +2030,7 @@
                 <w:noProof/>
                 <w:webHidden/>
               </w:rPr>
-              <w:instrText xml:space="preserve"> PAGEREF _Toc445384510 \h </w:instrText>
+              <w:instrText xml:space="preserve"> PAGEREF _Toc445390325 \h </w:instrText>
             </w:r>
             <w:r>
               <w:rPr>
@@ -2065,39 +2092,28 @@
       <w:pPr>
         <w:pStyle w:val="Puesto"/>
       </w:pPr>
-      <w:r>
-        <w:lastRenderedPageBreak/>
-        <w:fldChar w:fldCharType="begin"/>
-      </w:r>
-      <w:r>
-        <w:instrText xml:space="preserve"> TITLE  \* MERGEFORMAT </w:instrText>
-      </w:r>
-      <w:r>
-        <w:fldChar w:fldCharType="separate"/>
-      </w:r>
-      <w:r>
-        <w:t>Quality Assurance Plan</w:t>
-      </w:r>
-      <w:r>
-        <w:fldChar w:fldCharType="end"/>
-      </w:r>
+      <w:fldSimple w:instr=" TITLE  \* MERGEFORMAT ">
+        <w:r>
+          <w:t>Quality Assurance Plan</w:t>
+        </w:r>
+      </w:fldSimple>
     </w:p>
     <w:p/>
     <w:p>
       <w:pPr>
         <w:pStyle w:val="Ttulo1"/>
       </w:pPr>
-      <w:bookmarkStart w:id="0" w:name="_Toc456598586"/>
-      <w:bookmarkStart w:id="1" w:name="_Toc456600917"/>
-      <w:bookmarkStart w:id="2" w:name="_Toc492790478"/>
-      <w:bookmarkStart w:id="3" w:name="_Toc445384494"/>
+      <w:bookmarkStart w:id="1" w:name="_Toc456598586"/>
+      <w:bookmarkStart w:id="2" w:name="_Toc456600917"/>
+      <w:bookmarkStart w:id="3" w:name="_Toc492790478"/>
+      <w:bookmarkStart w:id="4" w:name="_Toc445390309"/>
       <w:r>
         <w:t>Introduction</w:t>
       </w:r>
-      <w:bookmarkEnd w:id="0"/>
       <w:bookmarkEnd w:id="1"/>
       <w:bookmarkEnd w:id="2"/>
       <w:bookmarkEnd w:id="3"/>
+      <w:bookmarkEnd w:id="4"/>
     </w:p>
     <w:p>
       <w:pPr>
@@ -2120,10 +2136,10 @@
           <w:lang w:val="es-CO"/>
         </w:rPr>
       </w:pPr>
-      <w:bookmarkStart w:id="4" w:name="_Toc456598587"/>
-      <w:bookmarkStart w:id="5" w:name="_Toc456600918"/>
-      <w:bookmarkStart w:id="6" w:name="_Toc492790479"/>
-      <w:bookmarkStart w:id="7" w:name="_Toc445384495"/>
+      <w:bookmarkStart w:id="5" w:name="_Toc456598587"/>
+      <w:bookmarkStart w:id="6" w:name="_Toc456600918"/>
+      <w:bookmarkStart w:id="7" w:name="_Toc492790479"/>
+      <w:bookmarkStart w:id="8" w:name="_Toc445390310"/>
       <w:proofErr w:type="spellStart"/>
       <w:r>
         <w:rPr>
@@ -2131,10 +2147,10 @@
         </w:rPr>
         <w:t>Purpose</w:t>
       </w:r>
-      <w:bookmarkEnd w:id="4"/>
       <w:bookmarkEnd w:id="5"/>
       <w:bookmarkEnd w:id="6"/>
       <w:bookmarkEnd w:id="7"/>
+      <w:bookmarkEnd w:id="8"/>
       <w:proofErr w:type="spellEnd"/>
     </w:p>
     <w:p>
@@ -2149,17 +2165,17 @@
       <w:pPr>
         <w:pStyle w:val="Ttulo2"/>
       </w:pPr>
-      <w:bookmarkStart w:id="8" w:name="_Toc456598588"/>
-      <w:bookmarkStart w:id="9" w:name="_Toc456600919"/>
-      <w:bookmarkStart w:id="10" w:name="_Toc492790480"/>
-      <w:bookmarkStart w:id="11" w:name="_Toc445384496"/>
+      <w:bookmarkStart w:id="9" w:name="_Toc456598588"/>
+      <w:bookmarkStart w:id="10" w:name="_Toc456600919"/>
+      <w:bookmarkStart w:id="11" w:name="_Toc492790480"/>
+      <w:bookmarkStart w:id="12" w:name="_Toc445390311"/>
       <w:r>
         <w:t>Scope</w:t>
       </w:r>
-      <w:bookmarkEnd w:id="8"/>
       <w:bookmarkEnd w:id="9"/>
       <w:bookmarkEnd w:id="10"/>
       <w:bookmarkEnd w:id="11"/>
+      <w:bookmarkEnd w:id="12"/>
     </w:p>
     <w:p>
       <w:pPr>
@@ -2173,17 +2189,17 @@
       <w:pPr>
         <w:pStyle w:val="Ttulo2"/>
       </w:pPr>
-      <w:bookmarkStart w:id="12" w:name="_Toc456598589"/>
-      <w:bookmarkStart w:id="13" w:name="_Toc456600920"/>
-      <w:bookmarkStart w:id="14" w:name="_Toc492790481"/>
-      <w:bookmarkStart w:id="15" w:name="_Toc445384497"/>
+      <w:bookmarkStart w:id="13" w:name="_Toc456598589"/>
+      <w:bookmarkStart w:id="14" w:name="_Toc456600920"/>
+      <w:bookmarkStart w:id="15" w:name="_Toc492790481"/>
+      <w:bookmarkStart w:id="16" w:name="_Toc445390312"/>
       <w:r>
         <w:t>Definitions, Acronyms, and Abbreviations</w:t>
       </w:r>
-      <w:bookmarkEnd w:id="12"/>
       <w:bookmarkEnd w:id="13"/>
       <w:bookmarkEnd w:id="14"/>
       <w:bookmarkEnd w:id="15"/>
+      <w:bookmarkEnd w:id="16"/>
     </w:p>
     <w:p/>
     <w:tbl>
@@ -2511,17 +2527,17 @@
       <w:pPr>
         <w:pStyle w:val="Ttulo2"/>
       </w:pPr>
-      <w:bookmarkStart w:id="16" w:name="_Toc456598590"/>
-      <w:bookmarkStart w:id="17" w:name="_Toc456600921"/>
-      <w:bookmarkStart w:id="18" w:name="_Toc492790482"/>
-      <w:bookmarkStart w:id="19" w:name="_Toc445384498"/>
+      <w:bookmarkStart w:id="17" w:name="_Toc456598590"/>
+      <w:bookmarkStart w:id="18" w:name="_Toc456600921"/>
+      <w:bookmarkStart w:id="19" w:name="_Toc492790482"/>
+      <w:bookmarkStart w:id="20" w:name="_Toc445390313"/>
       <w:r>
         <w:t>References</w:t>
       </w:r>
-      <w:bookmarkEnd w:id="16"/>
       <w:bookmarkEnd w:id="17"/>
       <w:bookmarkEnd w:id="18"/>
       <w:bookmarkEnd w:id="19"/>
+      <w:bookmarkEnd w:id="20"/>
     </w:p>
     <w:p/>
     <w:p>
@@ -2535,17 +2551,17 @@
       <w:pPr>
         <w:pStyle w:val="Ttulo2"/>
       </w:pPr>
-      <w:bookmarkStart w:id="20" w:name="_Toc456598591"/>
-      <w:bookmarkStart w:id="21" w:name="_Toc456600922"/>
-      <w:bookmarkStart w:id="22" w:name="_Toc492790483"/>
-      <w:bookmarkStart w:id="23" w:name="_Toc445384499"/>
+      <w:bookmarkStart w:id="21" w:name="_Toc456598591"/>
+      <w:bookmarkStart w:id="22" w:name="_Toc456600922"/>
+      <w:bookmarkStart w:id="23" w:name="_Toc492790483"/>
+      <w:bookmarkStart w:id="24" w:name="_Toc445390314"/>
       <w:r>
         <w:t>Overview</w:t>
       </w:r>
-      <w:bookmarkEnd w:id="20"/>
       <w:bookmarkEnd w:id="21"/>
       <w:bookmarkEnd w:id="22"/>
       <w:bookmarkEnd w:id="23"/>
+      <w:bookmarkEnd w:id="24"/>
     </w:p>
     <w:p>
       <w:pPr>
@@ -2574,13 +2590,13 @@
           <w:numId w:val="2"/>
         </w:numPr>
       </w:pPr>
-      <w:bookmarkStart w:id="24" w:name="_Toc492790484"/>
-      <w:bookmarkStart w:id="25" w:name="_Toc445384500"/>
+      <w:bookmarkStart w:id="25" w:name="_Toc492790484"/>
+      <w:bookmarkStart w:id="26" w:name="_Toc445390315"/>
       <w:r>
         <w:t>Quality Objectives</w:t>
       </w:r>
-      <w:bookmarkEnd w:id="24"/>
       <w:bookmarkEnd w:id="25"/>
+      <w:bookmarkEnd w:id="26"/>
     </w:p>
     <w:p>
       <w:pPr>
@@ -2662,26 +2678,26 @@
           <w:numId w:val="2"/>
         </w:numPr>
       </w:pPr>
-      <w:bookmarkStart w:id="26" w:name="_Toc492790485"/>
-      <w:bookmarkStart w:id="27" w:name="_Toc445384501"/>
+      <w:bookmarkStart w:id="27" w:name="_Toc492790485"/>
+      <w:bookmarkStart w:id="28" w:name="_Toc445390316"/>
       <w:r>
         <w:lastRenderedPageBreak/>
         <w:t>Management</w:t>
       </w:r>
-      <w:bookmarkEnd w:id="26"/>
       <w:bookmarkEnd w:id="27"/>
+      <w:bookmarkEnd w:id="28"/>
     </w:p>
     <w:p>
       <w:pPr>
         <w:pStyle w:val="Ttulo2"/>
       </w:pPr>
-      <w:bookmarkStart w:id="28" w:name="_Toc492790486"/>
-      <w:bookmarkStart w:id="29" w:name="_Toc445384502"/>
+      <w:bookmarkStart w:id="29" w:name="_Toc492790486"/>
+      <w:bookmarkStart w:id="30" w:name="_Toc445390317"/>
       <w:r>
         <w:t>Organization</w:t>
       </w:r>
-      <w:bookmarkEnd w:id="28"/>
       <w:bookmarkEnd w:id="29"/>
+      <w:bookmarkEnd w:id="30"/>
     </w:p>
     <w:p>
       <w:pPr>
@@ -3239,8 +3255,8 @@
           <w:lang w:val="es-CO"/>
         </w:rPr>
       </w:pPr>
-      <w:bookmarkStart w:id="30" w:name="_Toc492790487"/>
-      <w:bookmarkStart w:id="31" w:name="_Toc445384503"/>
+      <w:bookmarkStart w:id="31" w:name="_Toc492790487"/>
+      <w:bookmarkStart w:id="32" w:name="_Toc445390318"/>
       <w:proofErr w:type="spellStart"/>
       <w:r>
         <w:rPr>
@@ -3262,8 +3278,8 @@
         </w:rPr>
         <w:t>Responsibilities</w:t>
       </w:r>
-      <w:bookmarkEnd w:id="30"/>
       <w:bookmarkEnd w:id="31"/>
+      <w:bookmarkEnd w:id="32"/>
       <w:proofErr w:type="spellEnd"/>
       <w:r>
         <w:rPr>
@@ -3836,22 +3852,6 @@
           <w:lang w:val="es-CO"/>
         </w:rPr>
       </w:pPr>
-      <w:r>
-        <w:rPr>
-          <w:b/>
-          <w:lang w:val="es-CO"/>
-        </w:rPr>
-        <w:t>Responsabilidades</w:t>
-      </w:r>
-    </w:p>
-    <w:p>
-      <w:pPr>
-        <w:pStyle w:val="Textoindependiente"/>
-        <w:rPr>
-          <w:b/>
-          <w:lang w:val="es-CO"/>
-        </w:rPr>
-      </w:pPr>
     </w:p>
     <w:p>
       <w:pPr>
@@ -3864,8 +3864,8 @@
           <w:lang w:val="es-CO"/>
         </w:rPr>
       </w:pPr>
-      <w:bookmarkStart w:id="32" w:name="_Toc492790488"/>
-      <w:bookmarkStart w:id="33" w:name="_Toc445384504"/>
+      <w:bookmarkStart w:id="33" w:name="_Toc492790488"/>
+      <w:bookmarkStart w:id="34" w:name="_Toc445390319"/>
       <w:proofErr w:type="spellStart"/>
       <w:r>
         <w:rPr>
@@ -3873,8 +3873,8 @@
         </w:rPr>
         <w:t>Documentation</w:t>
       </w:r>
-      <w:bookmarkEnd w:id="32"/>
       <w:bookmarkEnd w:id="33"/>
+      <w:bookmarkEnd w:id="34"/>
       <w:proofErr w:type="spellEnd"/>
     </w:p>
     <w:p>
@@ -4020,13 +4020,13 @@
           <w:numId w:val="2"/>
         </w:numPr>
       </w:pPr>
-      <w:bookmarkStart w:id="34" w:name="_Toc492790489"/>
-      <w:bookmarkStart w:id="35" w:name="_Toc445384505"/>
+      <w:bookmarkStart w:id="35" w:name="_Toc492790489"/>
+      <w:bookmarkStart w:id="36" w:name="_Toc445390320"/>
       <w:r>
         <w:t>Standards and Guidelines</w:t>
       </w:r>
-      <w:bookmarkEnd w:id="34"/>
       <w:bookmarkEnd w:id="35"/>
+      <w:bookmarkEnd w:id="36"/>
     </w:p>
     <w:p>
       <w:pPr>
@@ -4109,13 +4109,13 @@
           <w:numId w:val="2"/>
         </w:numPr>
       </w:pPr>
-      <w:bookmarkStart w:id="36" w:name="_Toc492790490"/>
-      <w:bookmarkStart w:id="37" w:name="_Toc445384506"/>
+      <w:bookmarkStart w:id="37" w:name="_Toc492790490"/>
+      <w:bookmarkStart w:id="38" w:name="_Toc445390321"/>
       <w:r>
         <w:t>Metrics</w:t>
       </w:r>
-      <w:bookmarkEnd w:id="36"/>
       <w:bookmarkEnd w:id="37"/>
+      <w:bookmarkEnd w:id="38"/>
     </w:p>
     <w:p>
       <w:pPr>
@@ -4138,8 +4138,6 @@
         </w:rPr>
         <w:t>Métrica.docx</w:t>
       </w:r>
-      <w:bookmarkStart w:id="38" w:name="_GoBack"/>
-      <w:bookmarkEnd w:id="38"/>
     </w:p>
     <w:p>
       <w:pPr>
@@ -4160,7 +4158,7 @@
         </w:numPr>
       </w:pPr>
       <w:bookmarkStart w:id="39" w:name="_Toc492790493"/>
-      <w:bookmarkStart w:id="40" w:name="_Toc445384507"/>
+      <w:bookmarkStart w:id="40" w:name="_Toc445390322"/>
       <w:r>
         <w:t>Problem Resolution and Corrective Action</w:t>
       </w:r>
@@ -4224,6 +4222,7 @@
           <w:szCs w:val="22"/>
           <w:lang w:val="es-MX" w:eastAsia="es-MX"/>
         </w:rPr>
+        <w:lastRenderedPageBreak/>
         <w:t>REPORTE DEL PROCESO DE AUDITORIAS</w:t>
       </w:r>
     </w:p>
@@ -5196,7 +5195,7 @@
         </w:numPr>
       </w:pPr>
       <w:bookmarkStart w:id="41" w:name="_Toc492790494"/>
-      <w:bookmarkStart w:id="42" w:name="_Toc445384508"/>
+      <w:bookmarkStart w:id="42" w:name="_Toc445390323"/>
       <w:r>
         <w:t>Tools, Techniques, and Methodologies</w:t>
       </w:r>
@@ -5366,29 +5365,7 @@
     <w:p>
       <w:pPr>
         <w:pStyle w:val="Textoindependiente"/>
-        <w:rPr>
-          <w:b/>
-          <w:lang w:val="es-CO"/>
-        </w:rPr>
-      </w:pPr>
-      <w:r>
-        <w:rPr>
-          <w:b/>
-          <w:lang w:val="es-CO"/>
-        </w:rPr>
-        <w:t>Técnicas</w:t>
-      </w:r>
-      <w:r>
-        <w:rPr>
-          <w:b/>
-          <w:lang w:val="es-CO"/>
-        </w:rPr>
-        <w:t xml:space="preserve"> y metodologías:</w:t>
-      </w:r>
-    </w:p>
-    <w:p>
-      <w:pPr>
-        <w:pStyle w:val="Textoindependiente"/>
+        <w:ind w:left="0"/>
         <w:rPr>
           <w:lang w:val="es-CO"/>
         </w:rPr>
@@ -5403,7 +5380,7 @@
         </w:numPr>
       </w:pPr>
       <w:bookmarkStart w:id="43" w:name="_Toc492790495"/>
-      <w:bookmarkStart w:id="44" w:name="_Toc445384509"/>
+      <w:bookmarkStart w:id="44" w:name="_Toc445390324"/>
       <w:r>
         <w:t>Configuration Management</w:t>
       </w:r>
@@ -5462,7 +5439,7 @@
         </w:numPr>
       </w:pPr>
       <w:bookmarkStart w:id="45" w:name="_Toc492790499"/>
-      <w:bookmarkStart w:id="46" w:name="_Toc445384510"/>
+      <w:bookmarkStart w:id="46" w:name="_Toc445390325"/>
       <w:r>
         <w:t>Risk Management</w:t>
       </w:r>
@@ -5693,7 +5670,7 @@
               <w:rStyle w:val="Nmerodepgina"/>
               <w:noProof/>
             </w:rPr>
-            <w:t>8</w:t>
+            <w:t>9</w:t>
           </w:r>
           <w:r>
             <w:rPr>
@@ -5919,21 +5896,11 @@
           <w:tcW w:w="6379" w:type="dxa"/>
         </w:tcPr>
         <w:p>
-          <w:r>
-            <w:fldChar w:fldCharType="begin"/>
-          </w:r>
-          <w:r>
-            <w:instrText xml:space="preserve"> TITLE  \* MERGEFORMAT </w:instrText>
-          </w:r>
-          <w:r>
-            <w:fldChar w:fldCharType="separate"/>
-          </w:r>
-          <w:r>
-            <w:t>Quality Assurance Plan</w:t>
-          </w:r>
-          <w:r>
-            <w:fldChar w:fldCharType="end"/>
-          </w:r>
+          <w:fldSimple w:instr=" TITLE  \* MERGEFORMAT ">
+            <w:r>
+              <w:t>Quality Assurance Plan</w:t>
+            </w:r>
+          </w:fldSimple>
         </w:p>
       </w:tc>
       <w:tc>
@@ -9801,71 +9768,71 @@
     </dgm:pt>
   </dgm:ptLst>
   <dgm:cxnLst>
-    <dgm:cxn modelId="{D70256E4-38DA-4C7B-BBDD-684B72B041F5}" type="presOf" srcId="{7F6ED572-C050-47F3-B267-B652BB07D097}" destId="{A98E0BCD-4455-4E91-AFCE-79DCFBB0FB16}" srcOrd="1" destOrd="0" presId="urn:microsoft.com/office/officeart/2005/8/layout/orgChart1"/>
-    <dgm:cxn modelId="{A3F15D62-094A-4CBA-BAC6-F75623575EF0}" type="presOf" srcId="{1213ACA6-5276-42CA-ADCD-89BF1862DA8F}" destId="{0587BDDC-70BF-498D-9FD3-860878AEE730}" srcOrd="0" destOrd="0" presId="urn:microsoft.com/office/officeart/2005/8/layout/orgChart1"/>
-    <dgm:cxn modelId="{65BBD609-7A30-4E97-B9A7-EB90DCD48C10}" type="presOf" srcId="{744F655E-A964-463B-B9A2-CC17BE61186E}" destId="{9FC77F75-1E16-4BAA-9AB4-61153D3FD49F}" srcOrd="0" destOrd="0" presId="urn:microsoft.com/office/officeart/2005/8/layout/orgChart1"/>
-    <dgm:cxn modelId="{9C9BD2D4-87D3-41A0-AA11-ADC2C0FFE28E}" type="presOf" srcId="{A6CD60CE-4100-45A1-914B-CCDD626CFCC8}" destId="{2B17EAA7-0CBA-46FE-BF75-81FF5D89A993}" srcOrd="0" destOrd="0" presId="urn:microsoft.com/office/officeart/2005/8/layout/orgChart1"/>
-    <dgm:cxn modelId="{22BA5508-A5D8-49D9-AD12-8414461C7201}" type="presOf" srcId="{7F6ED572-C050-47F3-B267-B652BB07D097}" destId="{6F64474F-8783-489C-8A79-C782D070A6E0}" srcOrd="0" destOrd="0" presId="urn:microsoft.com/office/officeart/2005/8/layout/orgChart1"/>
-    <dgm:cxn modelId="{25253136-6783-4DAD-BFE5-FED85009D108}" type="presOf" srcId="{5F6AF981-8BB1-49AB-8638-A99172748798}" destId="{68F88D15-2E22-4069-A9B0-981D0AE4F8B7}" srcOrd="0" destOrd="0" presId="urn:microsoft.com/office/officeart/2005/8/layout/orgChart1"/>
-    <dgm:cxn modelId="{090F3F4D-8B51-4951-9E4B-62D9D3673C97}" type="presOf" srcId="{A6CD60CE-4100-45A1-914B-CCDD626CFCC8}" destId="{94617FE5-06C7-4C0D-B476-A52F924A7FD2}" srcOrd="1" destOrd="0" presId="urn:microsoft.com/office/officeart/2005/8/layout/orgChart1"/>
+    <dgm:cxn modelId="{8D371441-2F74-4F3C-9993-971779582480}" type="presOf" srcId="{7F6ED572-C050-47F3-B267-B652BB07D097}" destId="{A98E0BCD-4455-4E91-AFCE-79DCFBB0FB16}" srcOrd="1" destOrd="0" presId="urn:microsoft.com/office/officeart/2005/8/layout/orgChart1"/>
+    <dgm:cxn modelId="{AB479C0D-A757-40E3-BE5F-6CD01A26CF09}" type="presOf" srcId="{A6CD60CE-4100-45A1-914B-CCDD626CFCC8}" destId="{2B17EAA7-0CBA-46FE-BF75-81FF5D89A993}" srcOrd="0" destOrd="0" presId="urn:microsoft.com/office/officeart/2005/8/layout/orgChart1"/>
+    <dgm:cxn modelId="{867F0A34-B015-425B-80FE-63536DB76113}" type="presOf" srcId="{A78B55B5-DAAC-443D-A9F6-3CBFB6A7EFCC}" destId="{B3626940-4FA2-448E-B99B-615ACA77F99F}" srcOrd="0" destOrd="0" presId="urn:microsoft.com/office/officeart/2005/8/layout/orgChart1"/>
+    <dgm:cxn modelId="{F01FB889-C3C4-48DA-B149-C3927A8A0519}" type="presOf" srcId="{1213ACA6-5276-42CA-ADCD-89BF1862DA8F}" destId="{0587BDDC-70BF-498D-9FD3-860878AEE730}" srcOrd="0" destOrd="0" presId="urn:microsoft.com/office/officeart/2005/8/layout/orgChart1"/>
+    <dgm:cxn modelId="{10EDCF8A-AE75-41BC-8AAF-65F39A5D69D1}" srcId="{A6CD60CE-4100-45A1-914B-CCDD626CFCC8}" destId="{52FE35A8-765A-4695-85E1-73E3A3A7FE4A}" srcOrd="4" destOrd="0" parTransId="{A78B55B5-DAAC-443D-A9F6-3CBFB6A7EFCC}" sibTransId="{EA67E0E1-8CCD-4FE3-81A8-B2D33ADBD28D}"/>
+    <dgm:cxn modelId="{FADAE7CD-96A6-41F2-9102-3D744AD29927}" type="presOf" srcId="{5F6AF981-8BB1-49AB-8638-A99172748798}" destId="{B3A89A7D-E220-4233-9AA0-9D9231C67349}" srcOrd="1" destOrd="0" presId="urn:microsoft.com/office/officeart/2005/8/layout/orgChart1"/>
     <dgm:cxn modelId="{A65CBDEC-F0BF-4545-AFA1-0761CB251777}" srcId="{A6CD60CE-4100-45A1-914B-CCDD626CFCC8}" destId="{7F6ED572-C050-47F3-B267-B652BB07D097}" srcOrd="2" destOrd="0" parTransId="{0F0F9571-87BA-44CA-A476-016691E05372}" sibTransId="{3CFF29A0-8873-40F4-9664-CCE16E80453F}"/>
+    <dgm:cxn modelId="{09A42FA4-1913-49A6-A61C-501CBF343F02}" type="presOf" srcId="{345D06B5-5739-44F8-8F7F-70BCC2DF5DB7}" destId="{FF6A8368-CD26-4D4F-9433-1024941EF337}" srcOrd="0" destOrd="0" presId="urn:microsoft.com/office/officeart/2005/8/layout/orgChart1"/>
+    <dgm:cxn modelId="{BB63FC33-9AD5-47C7-81A5-CAEE23D34943}" type="presOf" srcId="{744F655E-A964-463B-B9A2-CC17BE61186E}" destId="{4865652B-911D-4DE4-8AF6-8016D8A4602E}" srcOrd="1" destOrd="0" presId="urn:microsoft.com/office/officeart/2005/8/layout/orgChart1"/>
+    <dgm:cxn modelId="{064AE5E2-029A-4168-9185-E5C7161D25D2}" type="presOf" srcId="{52FE35A8-765A-4695-85E1-73E3A3A7FE4A}" destId="{18351E31-362D-42B1-9D28-5DFDF07BE4CE}" srcOrd="1" destOrd="0" presId="urn:microsoft.com/office/officeart/2005/8/layout/orgChart1"/>
+    <dgm:cxn modelId="{10581B37-5EF0-43D5-81F8-A777E86B52F4}" srcId="{A6CD60CE-4100-45A1-914B-CCDD626CFCC8}" destId="{5F6AF981-8BB1-49AB-8638-A99172748798}" srcOrd="0" destOrd="0" parTransId="{7E61AF92-477A-4BDD-B27A-E2BDCC7E4498}" sibTransId="{90A48273-42E7-4D7D-A8B5-376E4FC2329B}"/>
+    <dgm:cxn modelId="{7C8EDD53-3B11-46EE-96C6-4771C61D54BC}" srcId="{A6CD60CE-4100-45A1-914B-CCDD626CFCC8}" destId="{744F655E-A964-463B-B9A2-CC17BE61186E}" srcOrd="3" destOrd="0" parTransId="{345D06B5-5739-44F8-8F7F-70BCC2DF5DB7}" sibTransId="{EF01C5DC-42A7-4D94-AE62-D196EE5D6132}"/>
+    <dgm:cxn modelId="{0D68816B-05CB-4501-92DE-FDD966B8A4DF}" type="presOf" srcId="{84991C14-671B-49F5-90B0-9EC10E5C9627}" destId="{639A3491-FA06-41F4-9937-0BC5B2D9EE66}" srcOrd="1" destOrd="0" presId="urn:microsoft.com/office/officeart/2005/8/layout/orgChart1"/>
+    <dgm:cxn modelId="{5AE3B292-1B9C-4746-A60D-B895762986B1}" type="presOf" srcId="{52FE35A8-765A-4695-85E1-73E3A3A7FE4A}" destId="{837C6730-05BB-4448-BB40-C4FF9A15F8A3}" srcOrd="0" destOrd="0" presId="urn:microsoft.com/office/officeart/2005/8/layout/orgChart1"/>
+    <dgm:cxn modelId="{13460769-913A-40FA-933E-C1AD93D5FA24}" type="presOf" srcId="{8E15B77A-1843-4F09-AD82-BFA3FED03F06}" destId="{A2694D77-2F50-4694-9D83-65A65901DB27}" srcOrd="0" destOrd="0" presId="urn:microsoft.com/office/officeart/2005/8/layout/orgChart1"/>
+    <dgm:cxn modelId="{35DA70CB-B958-422C-B314-1A01A5BDC048}" type="presOf" srcId="{0F0F9571-87BA-44CA-A476-016691E05372}" destId="{9A39DC1F-50AB-4C50-9DE3-6905B0D1432F}" srcOrd="0" destOrd="0" presId="urn:microsoft.com/office/officeart/2005/8/layout/orgChart1"/>
+    <dgm:cxn modelId="{656EDC87-406F-47BF-B536-6077D2647F6A}" type="presOf" srcId="{744F655E-A964-463B-B9A2-CC17BE61186E}" destId="{9FC77F75-1E16-4BAA-9AB4-61153D3FD49F}" srcOrd="0" destOrd="0" presId="urn:microsoft.com/office/officeart/2005/8/layout/orgChart1"/>
     <dgm:cxn modelId="{D4A885AF-8EAA-4143-9961-4C5722FC957A}" srcId="{1213ACA6-5276-42CA-ADCD-89BF1862DA8F}" destId="{A6CD60CE-4100-45A1-914B-CCDD626CFCC8}" srcOrd="0" destOrd="0" parTransId="{F28E0457-9CC5-4D24-9D53-FDC50A1BE243}" sibTransId="{BD1763AD-AD23-439B-B25E-0D2AFD6E1A0D}"/>
-    <dgm:cxn modelId="{7C8EDD53-3B11-46EE-96C6-4771C61D54BC}" srcId="{A6CD60CE-4100-45A1-914B-CCDD626CFCC8}" destId="{744F655E-A964-463B-B9A2-CC17BE61186E}" srcOrd="3" destOrd="0" parTransId="{345D06B5-5739-44F8-8F7F-70BCC2DF5DB7}" sibTransId="{EF01C5DC-42A7-4D94-AE62-D196EE5D6132}"/>
-    <dgm:cxn modelId="{10EDCF8A-AE75-41BC-8AAF-65F39A5D69D1}" srcId="{A6CD60CE-4100-45A1-914B-CCDD626CFCC8}" destId="{52FE35A8-765A-4695-85E1-73E3A3A7FE4A}" srcOrd="4" destOrd="0" parTransId="{A78B55B5-DAAC-443D-A9F6-3CBFB6A7EFCC}" sibTransId="{EA67E0E1-8CCD-4FE3-81A8-B2D33ADBD28D}"/>
-    <dgm:cxn modelId="{37B02EE1-68CF-45E2-967B-14532C450E13}" type="presOf" srcId="{52FE35A8-765A-4695-85E1-73E3A3A7FE4A}" destId="{837C6730-05BB-4448-BB40-C4FF9A15F8A3}" srcOrd="0" destOrd="0" presId="urn:microsoft.com/office/officeart/2005/8/layout/orgChart1"/>
-    <dgm:cxn modelId="{644B344D-EA0E-4AB7-B98C-84B37081107A}" type="presOf" srcId="{52FE35A8-765A-4695-85E1-73E3A3A7FE4A}" destId="{18351E31-362D-42B1-9D28-5DFDF07BE4CE}" srcOrd="1" destOrd="0" presId="urn:microsoft.com/office/officeart/2005/8/layout/orgChart1"/>
-    <dgm:cxn modelId="{9CF56CA2-7878-4532-A8F4-5B214FDF724D}" type="presOf" srcId="{84991C14-671B-49F5-90B0-9EC10E5C9627}" destId="{639A3491-FA06-41F4-9937-0BC5B2D9EE66}" srcOrd="1" destOrd="0" presId="urn:microsoft.com/office/officeart/2005/8/layout/orgChart1"/>
-    <dgm:cxn modelId="{C95E8110-B53A-47A2-A411-41C33FEB0B8F}" type="presOf" srcId="{8E15B77A-1843-4F09-AD82-BFA3FED03F06}" destId="{A2694D77-2F50-4694-9D83-65A65901DB27}" srcOrd="0" destOrd="0" presId="urn:microsoft.com/office/officeart/2005/8/layout/orgChart1"/>
-    <dgm:cxn modelId="{2073A2AE-2D9B-4134-B177-D5F74E46EEF3}" type="presOf" srcId="{345D06B5-5739-44F8-8F7F-70BCC2DF5DB7}" destId="{FF6A8368-CD26-4D4F-9433-1024941EF337}" srcOrd="0" destOrd="0" presId="urn:microsoft.com/office/officeart/2005/8/layout/orgChart1"/>
-    <dgm:cxn modelId="{FD4AF6CD-0511-45FA-A308-4A1769DB686C}" type="presOf" srcId="{7E61AF92-477A-4BDD-B27A-E2BDCC7E4498}" destId="{224D2003-85EB-4147-BA16-3E0AB6AA578C}" srcOrd="0" destOrd="0" presId="urn:microsoft.com/office/officeart/2005/8/layout/orgChart1"/>
+    <dgm:cxn modelId="{DEA81538-5666-472B-85B3-0978C67CA199}" type="presOf" srcId="{7E61AF92-477A-4BDD-B27A-E2BDCC7E4498}" destId="{224D2003-85EB-4147-BA16-3E0AB6AA578C}" srcOrd="0" destOrd="0" presId="urn:microsoft.com/office/officeart/2005/8/layout/orgChart1"/>
+    <dgm:cxn modelId="{1AD28696-F09E-406F-AFA9-1776ED4930D7}" type="presOf" srcId="{7F6ED572-C050-47F3-B267-B652BB07D097}" destId="{6F64474F-8783-489C-8A79-C782D070A6E0}" srcOrd="0" destOrd="0" presId="urn:microsoft.com/office/officeart/2005/8/layout/orgChart1"/>
+    <dgm:cxn modelId="{B8799987-9AC2-4417-9D5F-9EE4B68E2152}" type="presOf" srcId="{A6CD60CE-4100-45A1-914B-CCDD626CFCC8}" destId="{94617FE5-06C7-4C0D-B476-A52F924A7FD2}" srcOrd="1" destOrd="0" presId="urn:microsoft.com/office/officeart/2005/8/layout/orgChart1"/>
+    <dgm:cxn modelId="{1984A259-6355-4D7D-8C27-791D5E37D9E5}" type="presOf" srcId="{84991C14-671B-49F5-90B0-9EC10E5C9627}" destId="{E9B8912B-4665-4FAF-9965-EF7AA286FF94}" srcOrd="0" destOrd="0" presId="urn:microsoft.com/office/officeart/2005/8/layout/orgChart1"/>
     <dgm:cxn modelId="{F3E9E194-B854-4E51-AA1D-7731E40A8928}" srcId="{A6CD60CE-4100-45A1-914B-CCDD626CFCC8}" destId="{84991C14-671B-49F5-90B0-9EC10E5C9627}" srcOrd="1" destOrd="0" parTransId="{8E15B77A-1843-4F09-AD82-BFA3FED03F06}" sibTransId="{B1DF1AFD-8DED-4823-B919-B8BDDFC4EB8A}"/>
-    <dgm:cxn modelId="{A31DB76C-75CE-4EF3-8AB1-476D5C81019B}" type="presOf" srcId="{0F0F9571-87BA-44CA-A476-016691E05372}" destId="{9A39DC1F-50AB-4C50-9DE3-6905B0D1432F}" srcOrd="0" destOrd="0" presId="urn:microsoft.com/office/officeart/2005/8/layout/orgChart1"/>
-    <dgm:cxn modelId="{2F240ACA-72DC-4B06-B79D-1916E5E21941}" type="presOf" srcId="{744F655E-A964-463B-B9A2-CC17BE61186E}" destId="{4865652B-911D-4DE4-8AF6-8016D8A4602E}" srcOrd="1" destOrd="0" presId="urn:microsoft.com/office/officeart/2005/8/layout/orgChart1"/>
-    <dgm:cxn modelId="{2AE2B3B7-BB19-4D31-82F8-E2FD14896E2E}" type="presOf" srcId="{A78B55B5-DAAC-443D-A9F6-3CBFB6A7EFCC}" destId="{B3626940-4FA2-448E-B99B-615ACA77F99F}" srcOrd="0" destOrd="0" presId="urn:microsoft.com/office/officeart/2005/8/layout/orgChart1"/>
-    <dgm:cxn modelId="{00D7EEBB-49B7-492B-AB91-9DBFD34A2B4A}" type="presOf" srcId="{84991C14-671B-49F5-90B0-9EC10E5C9627}" destId="{E9B8912B-4665-4FAF-9965-EF7AA286FF94}" srcOrd="0" destOrd="0" presId="urn:microsoft.com/office/officeart/2005/8/layout/orgChart1"/>
-    <dgm:cxn modelId="{C0181487-4EED-4FFB-BFB0-707391B9EF9D}" type="presOf" srcId="{5F6AF981-8BB1-49AB-8638-A99172748798}" destId="{B3A89A7D-E220-4233-9AA0-9D9231C67349}" srcOrd="1" destOrd="0" presId="urn:microsoft.com/office/officeart/2005/8/layout/orgChart1"/>
-    <dgm:cxn modelId="{10581B37-5EF0-43D5-81F8-A777E86B52F4}" srcId="{A6CD60CE-4100-45A1-914B-CCDD626CFCC8}" destId="{5F6AF981-8BB1-49AB-8638-A99172748798}" srcOrd="0" destOrd="0" parTransId="{7E61AF92-477A-4BDD-B27A-E2BDCC7E4498}" sibTransId="{90A48273-42E7-4D7D-A8B5-376E4FC2329B}"/>
-    <dgm:cxn modelId="{73C030B8-6E43-4334-ADC3-EFFDFF227CAC}" type="presParOf" srcId="{0587BDDC-70BF-498D-9FD3-860878AEE730}" destId="{C6EC391B-B3E5-4E65-B510-2B8879216C4C}" srcOrd="0" destOrd="0" presId="urn:microsoft.com/office/officeart/2005/8/layout/orgChart1"/>
-    <dgm:cxn modelId="{3F8F5349-F97F-4895-B631-291A86EC2125}" type="presParOf" srcId="{C6EC391B-B3E5-4E65-B510-2B8879216C4C}" destId="{7DEF5353-73C1-4ABD-B337-62381B1953CE}" srcOrd="0" destOrd="0" presId="urn:microsoft.com/office/officeart/2005/8/layout/orgChart1"/>
-    <dgm:cxn modelId="{7CA29FE6-465F-462C-81A4-B5708EC80221}" type="presParOf" srcId="{7DEF5353-73C1-4ABD-B337-62381B1953CE}" destId="{2B17EAA7-0CBA-46FE-BF75-81FF5D89A993}" srcOrd="0" destOrd="0" presId="urn:microsoft.com/office/officeart/2005/8/layout/orgChart1"/>
-    <dgm:cxn modelId="{7C93E458-3ED5-4713-9B05-7A3D0D84FB82}" type="presParOf" srcId="{7DEF5353-73C1-4ABD-B337-62381B1953CE}" destId="{94617FE5-06C7-4C0D-B476-A52F924A7FD2}" srcOrd="1" destOrd="0" presId="urn:microsoft.com/office/officeart/2005/8/layout/orgChart1"/>
-    <dgm:cxn modelId="{20D36E13-181C-4913-9124-AC6FC21F4BF4}" type="presParOf" srcId="{C6EC391B-B3E5-4E65-B510-2B8879216C4C}" destId="{B8F26105-C3F3-40B9-9011-3641082A7CBC}" srcOrd="1" destOrd="0" presId="urn:microsoft.com/office/officeart/2005/8/layout/orgChart1"/>
-    <dgm:cxn modelId="{3B1FFC36-9D15-45E1-BABD-AE0C99A00CFD}" type="presParOf" srcId="{B8F26105-C3F3-40B9-9011-3641082A7CBC}" destId="{A2694D77-2F50-4694-9D83-65A65901DB27}" srcOrd="0" destOrd="0" presId="urn:microsoft.com/office/officeart/2005/8/layout/orgChart1"/>
-    <dgm:cxn modelId="{15D79BD5-74E2-4BE0-A786-8BA58E854DD3}" type="presParOf" srcId="{B8F26105-C3F3-40B9-9011-3641082A7CBC}" destId="{B8FD7AA7-A4D1-4B01-AFB1-6730DE69C47D}" srcOrd="1" destOrd="0" presId="urn:microsoft.com/office/officeart/2005/8/layout/orgChart1"/>
-    <dgm:cxn modelId="{6F67E874-C51D-483A-B8F1-3FFD5BB4AAC2}" type="presParOf" srcId="{B8FD7AA7-A4D1-4B01-AFB1-6730DE69C47D}" destId="{064B99C5-4280-4DAE-9A2F-6AED62AE08A5}" srcOrd="0" destOrd="0" presId="urn:microsoft.com/office/officeart/2005/8/layout/orgChart1"/>
-    <dgm:cxn modelId="{0B88C127-A444-4496-A867-E85FCB6FAC13}" type="presParOf" srcId="{064B99C5-4280-4DAE-9A2F-6AED62AE08A5}" destId="{E9B8912B-4665-4FAF-9965-EF7AA286FF94}" srcOrd="0" destOrd="0" presId="urn:microsoft.com/office/officeart/2005/8/layout/orgChart1"/>
-    <dgm:cxn modelId="{937255B7-7C3C-4F46-AC74-813430A579C4}" type="presParOf" srcId="{064B99C5-4280-4DAE-9A2F-6AED62AE08A5}" destId="{639A3491-FA06-41F4-9937-0BC5B2D9EE66}" srcOrd="1" destOrd="0" presId="urn:microsoft.com/office/officeart/2005/8/layout/orgChart1"/>
-    <dgm:cxn modelId="{6309C160-BB1C-4AA1-8E25-6C8AA61B5CF1}" type="presParOf" srcId="{B8FD7AA7-A4D1-4B01-AFB1-6730DE69C47D}" destId="{00F784A7-15E1-4A66-A747-DA5CED6F61EF}" srcOrd="1" destOrd="0" presId="urn:microsoft.com/office/officeart/2005/8/layout/orgChart1"/>
-    <dgm:cxn modelId="{46B60067-23B2-4DD8-A2FE-7A52DBB35411}" type="presParOf" srcId="{B8FD7AA7-A4D1-4B01-AFB1-6730DE69C47D}" destId="{9F392AC0-FB7F-476A-859C-B9192D716264}" srcOrd="2" destOrd="0" presId="urn:microsoft.com/office/officeart/2005/8/layout/orgChart1"/>
-    <dgm:cxn modelId="{C5594359-9FE2-431A-AEC3-2F841D35FA53}" type="presParOf" srcId="{B8F26105-C3F3-40B9-9011-3641082A7CBC}" destId="{9A39DC1F-50AB-4C50-9DE3-6905B0D1432F}" srcOrd="2" destOrd="0" presId="urn:microsoft.com/office/officeart/2005/8/layout/orgChart1"/>
-    <dgm:cxn modelId="{76D7993C-947D-40B6-98A5-CB042D608029}" type="presParOf" srcId="{B8F26105-C3F3-40B9-9011-3641082A7CBC}" destId="{FB01ABCE-1E9D-41B5-B798-88EF660A0265}" srcOrd="3" destOrd="0" presId="urn:microsoft.com/office/officeart/2005/8/layout/orgChart1"/>
-    <dgm:cxn modelId="{C10D3A55-2AE8-4BDB-B25B-C50D4B53ED02}" type="presParOf" srcId="{FB01ABCE-1E9D-41B5-B798-88EF660A0265}" destId="{45C16DE7-3983-492D-8E03-728F63DBF05C}" srcOrd="0" destOrd="0" presId="urn:microsoft.com/office/officeart/2005/8/layout/orgChart1"/>
-    <dgm:cxn modelId="{96CA278D-B76E-4914-B9EE-CAC680138AEE}" type="presParOf" srcId="{45C16DE7-3983-492D-8E03-728F63DBF05C}" destId="{6F64474F-8783-489C-8A79-C782D070A6E0}" srcOrd="0" destOrd="0" presId="urn:microsoft.com/office/officeart/2005/8/layout/orgChart1"/>
-    <dgm:cxn modelId="{839DDB92-1655-4EC8-81AD-25C28432E549}" type="presParOf" srcId="{45C16DE7-3983-492D-8E03-728F63DBF05C}" destId="{A98E0BCD-4455-4E91-AFCE-79DCFBB0FB16}" srcOrd="1" destOrd="0" presId="urn:microsoft.com/office/officeart/2005/8/layout/orgChart1"/>
-    <dgm:cxn modelId="{EF10A31F-F904-4252-B5ED-971BED26BAE0}" type="presParOf" srcId="{FB01ABCE-1E9D-41B5-B798-88EF660A0265}" destId="{789F7704-6462-43D6-BC57-7CC4DF4ACFC3}" srcOrd="1" destOrd="0" presId="urn:microsoft.com/office/officeart/2005/8/layout/orgChart1"/>
-    <dgm:cxn modelId="{BCCFDE65-386F-4FDE-9D67-956DA2CA7F95}" type="presParOf" srcId="{FB01ABCE-1E9D-41B5-B798-88EF660A0265}" destId="{7A648D28-4A4C-4B33-B711-843A1D70EFE0}" srcOrd="2" destOrd="0" presId="urn:microsoft.com/office/officeart/2005/8/layout/orgChart1"/>
-    <dgm:cxn modelId="{A37C186B-FC97-4F40-BC1A-1223EA84192A}" type="presParOf" srcId="{B8F26105-C3F3-40B9-9011-3641082A7CBC}" destId="{FF6A8368-CD26-4D4F-9433-1024941EF337}" srcOrd="4" destOrd="0" presId="urn:microsoft.com/office/officeart/2005/8/layout/orgChart1"/>
-    <dgm:cxn modelId="{6C239553-F1E7-45FA-9AF5-CBDEC93744A7}" type="presParOf" srcId="{B8F26105-C3F3-40B9-9011-3641082A7CBC}" destId="{5EF9E0E6-2D8C-4E24-B527-D961613EA229}" srcOrd="5" destOrd="0" presId="urn:microsoft.com/office/officeart/2005/8/layout/orgChart1"/>
-    <dgm:cxn modelId="{316507EB-66EC-4FFF-B79A-605B5BCCDE42}" type="presParOf" srcId="{5EF9E0E6-2D8C-4E24-B527-D961613EA229}" destId="{B08AD00C-8189-4A57-A63C-0F6E5772039F}" srcOrd="0" destOrd="0" presId="urn:microsoft.com/office/officeart/2005/8/layout/orgChart1"/>
-    <dgm:cxn modelId="{F629ABA5-B587-44AE-892B-6D96588A2EC6}" type="presParOf" srcId="{B08AD00C-8189-4A57-A63C-0F6E5772039F}" destId="{9FC77F75-1E16-4BAA-9AB4-61153D3FD49F}" srcOrd="0" destOrd="0" presId="urn:microsoft.com/office/officeart/2005/8/layout/orgChart1"/>
-    <dgm:cxn modelId="{F0118814-93E8-4E28-BBC7-0FE77CC39746}" type="presParOf" srcId="{B08AD00C-8189-4A57-A63C-0F6E5772039F}" destId="{4865652B-911D-4DE4-8AF6-8016D8A4602E}" srcOrd="1" destOrd="0" presId="urn:microsoft.com/office/officeart/2005/8/layout/orgChart1"/>
-    <dgm:cxn modelId="{6AAB6261-6B60-4427-B96B-FA4C05DE526A}" type="presParOf" srcId="{5EF9E0E6-2D8C-4E24-B527-D961613EA229}" destId="{4E767519-79CC-4A2E-B2F5-08853FBF7675}" srcOrd="1" destOrd="0" presId="urn:microsoft.com/office/officeart/2005/8/layout/orgChart1"/>
-    <dgm:cxn modelId="{8FDC7000-58DE-4DB0-B271-2FC7E3CC9FB5}" type="presParOf" srcId="{5EF9E0E6-2D8C-4E24-B527-D961613EA229}" destId="{5346F745-CE15-4606-8F6F-682E51514947}" srcOrd="2" destOrd="0" presId="urn:microsoft.com/office/officeart/2005/8/layout/orgChart1"/>
-    <dgm:cxn modelId="{61E306F6-63DE-4705-9EE9-3D3F1EEAECDD}" type="presParOf" srcId="{B8F26105-C3F3-40B9-9011-3641082A7CBC}" destId="{B3626940-4FA2-448E-B99B-615ACA77F99F}" srcOrd="6" destOrd="0" presId="urn:microsoft.com/office/officeart/2005/8/layout/orgChart1"/>
-    <dgm:cxn modelId="{D7BD1FC3-8129-45BB-924A-FC6BD3599A48}" type="presParOf" srcId="{B8F26105-C3F3-40B9-9011-3641082A7CBC}" destId="{27177F5D-EB13-4A92-8C8E-A402B43EA033}" srcOrd="7" destOrd="0" presId="urn:microsoft.com/office/officeart/2005/8/layout/orgChart1"/>
-    <dgm:cxn modelId="{10F8FE01-92ED-45B0-B7C3-FB0FC90A5C06}" type="presParOf" srcId="{27177F5D-EB13-4A92-8C8E-A402B43EA033}" destId="{4BD250B7-6D29-4389-BE17-BD21FC059548}" srcOrd="0" destOrd="0" presId="urn:microsoft.com/office/officeart/2005/8/layout/orgChart1"/>
-    <dgm:cxn modelId="{660F993F-045D-4304-8E4A-9BD06CD6E6A1}" type="presParOf" srcId="{4BD250B7-6D29-4389-BE17-BD21FC059548}" destId="{837C6730-05BB-4448-BB40-C4FF9A15F8A3}" srcOrd="0" destOrd="0" presId="urn:microsoft.com/office/officeart/2005/8/layout/orgChart1"/>
-    <dgm:cxn modelId="{E1B95237-94FC-4A7A-84B8-E7AF0EF6FFC1}" type="presParOf" srcId="{4BD250B7-6D29-4389-BE17-BD21FC059548}" destId="{18351E31-362D-42B1-9D28-5DFDF07BE4CE}" srcOrd="1" destOrd="0" presId="urn:microsoft.com/office/officeart/2005/8/layout/orgChart1"/>
-    <dgm:cxn modelId="{57F600F9-3673-43DF-8D31-8BCE73DB3BA8}" type="presParOf" srcId="{27177F5D-EB13-4A92-8C8E-A402B43EA033}" destId="{D885FF5D-5034-40D5-90CA-38F7B7DCBC59}" srcOrd="1" destOrd="0" presId="urn:microsoft.com/office/officeart/2005/8/layout/orgChart1"/>
-    <dgm:cxn modelId="{7324702A-D031-4AB4-BEB1-948ADD54EA16}" type="presParOf" srcId="{27177F5D-EB13-4A92-8C8E-A402B43EA033}" destId="{E72711BA-75E9-4548-8847-9804C6F5594D}" srcOrd="2" destOrd="0" presId="urn:microsoft.com/office/officeart/2005/8/layout/orgChart1"/>
-    <dgm:cxn modelId="{2804C582-9662-41B9-BE8C-C068D3A5847F}" type="presParOf" srcId="{C6EC391B-B3E5-4E65-B510-2B8879216C4C}" destId="{61C73582-4D75-4AE5-9E6D-48C18163F366}" srcOrd="2" destOrd="0" presId="urn:microsoft.com/office/officeart/2005/8/layout/orgChart1"/>
-    <dgm:cxn modelId="{AEEC39B7-71CC-4E5B-8AC7-571184F796BA}" type="presParOf" srcId="{61C73582-4D75-4AE5-9E6D-48C18163F366}" destId="{224D2003-85EB-4147-BA16-3E0AB6AA578C}" srcOrd="0" destOrd="0" presId="urn:microsoft.com/office/officeart/2005/8/layout/orgChart1"/>
-    <dgm:cxn modelId="{8FE3DDBB-83EF-44F7-8BF8-98622ABEE88C}" type="presParOf" srcId="{61C73582-4D75-4AE5-9E6D-48C18163F366}" destId="{EFA5F72A-BA4A-49CE-A869-8D16F4CA5EB5}" srcOrd="1" destOrd="0" presId="urn:microsoft.com/office/officeart/2005/8/layout/orgChart1"/>
-    <dgm:cxn modelId="{44EF94FA-FD09-4214-9461-0FA05409E8A5}" type="presParOf" srcId="{EFA5F72A-BA4A-49CE-A869-8D16F4CA5EB5}" destId="{995495E0-AD14-438B-BB5F-B0B64B545326}" srcOrd="0" destOrd="0" presId="urn:microsoft.com/office/officeart/2005/8/layout/orgChart1"/>
-    <dgm:cxn modelId="{2CFA29F5-0BB2-4767-A031-09F69E5B4D16}" type="presParOf" srcId="{995495E0-AD14-438B-BB5F-B0B64B545326}" destId="{68F88D15-2E22-4069-A9B0-981D0AE4F8B7}" srcOrd="0" destOrd="0" presId="urn:microsoft.com/office/officeart/2005/8/layout/orgChart1"/>
-    <dgm:cxn modelId="{E882649C-4050-4B45-A5C9-1818D5D9F2C0}" type="presParOf" srcId="{995495E0-AD14-438B-BB5F-B0B64B545326}" destId="{B3A89A7D-E220-4233-9AA0-9D9231C67349}" srcOrd="1" destOrd="0" presId="urn:microsoft.com/office/officeart/2005/8/layout/orgChart1"/>
-    <dgm:cxn modelId="{00F337FD-B329-4723-A545-2952697BB352}" type="presParOf" srcId="{EFA5F72A-BA4A-49CE-A869-8D16F4CA5EB5}" destId="{BC8DC435-C2F1-4CF6-B049-6EBB7E6A5424}" srcOrd="1" destOrd="0" presId="urn:microsoft.com/office/officeart/2005/8/layout/orgChart1"/>
-    <dgm:cxn modelId="{A4A0067F-6B13-4FA2-A0E3-0BFECF17AAA5}" type="presParOf" srcId="{EFA5F72A-BA4A-49CE-A869-8D16F4CA5EB5}" destId="{F9E993F8-147D-4862-A810-E81A54265015}" srcOrd="2" destOrd="0" presId="urn:microsoft.com/office/officeart/2005/8/layout/orgChart1"/>
+    <dgm:cxn modelId="{CE144A37-8C56-4B23-B9E2-023DD5E7089C}" type="presOf" srcId="{5F6AF981-8BB1-49AB-8638-A99172748798}" destId="{68F88D15-2E22-4069-A9B0-981D0AE4F8B7}" srcOrd="0" destOrd="0" presId="urn:microsoft.com/office/officeart/2005/8/layout/orgChart1"/>
+    <dgm:cxn modelId="{B2C03062-9E39-48F4-9EB3-7B27637E086B}" type="presParOf" srcId="{0587BDDC-70BF-498D-9FD3-860878AEE730}" destId="{C6EC391B-B3E5-4E65-B510-2B8879216C4C}" srcOrd="0" destOrd="0" presId="urn:microsoft.com/office/officeart/2005/8/layout/orgChart1"/>
+    <dgm:cxn modelId="{6A9D972F-7BE1-4B85-8D82-F82B1F5B38E3}" type="presParOf" srcId="{C6EC391B-B3E5-4E65-B510-2B8879216C4C}" destId="{7DEF5353-73C1-4ABD-B337-62381B1953CE}" srcOrd="0" destOrd="0" presId="urn:microsoft.com/office/officeart/2005/8/layout/orgChart1"/>
+    <dgm:cxn modelId="{038A3CFB-4BAA-459B-9B2E-28282F9C888C}" type="presParOf" srcId="{7DEF5353-73C1-4ABD-B337-62381B1953CE}" destId="{2B17EAA7-0CBA-46FE-BF75-81FF5D89A993}" srcOrd="0" destOrd="0" presId="urn:microsoft.com/office/officeart/2005/8/layout/orgChart1"/>
+    <dgm:cxn modelId="{94155724-E594-4ADC-9099-D18734E6C345}" type="presParOf" srcId="{7DEF5353-73C1-4ABD-B337-62381B1953CE}" destId="{94617FE5-06C7-4C0D-B476-A52F924A7FD2}" srcOrd="1" destOrd="0" presId="urn:microsoft.com/office/officeart/2005/8/layout/orgChart1"/>
+    <dgm:cxn modelId="{7454A2FE-620E-4B4D-A213-0AC0A7A01099}" type="presParOf" srcId="{C6EC391B-B3E5-4E65-B510-2B8879216C4C}" destId="{B8F26105-C3F3-40B9-9011-3641082A7CBC}" srcOrd="1" destOrd="0" presId="urn:microsoft.com/office/officeart/2005/8/layout/orgChart1"/>
+    <dgm:cxn modelId="{74C176CE-3ED6-424B-95A1-9D3786F0C735}" type="presParOf" srcId="{B8F26105-C3F3-40B9-9011-3641082A7CBC}" destId="{A2694D77-2F50-4694-9D83-65A65901DB27}" srcOrd="0" destOrd="0" presId="urn:microsoft.com/office/officeart/2005/8/layout/orgChart1"/>
+    <dgm:cxn modelId="{8BAD0386-472A-49E3-B398-E81CF7DE5547}" type="presParOf" srcId="{B8F26105-C3F3-40B9-9011-3641082A7CBC}" destId="{B8FD7AA7-A4D1-4B01-AFB1-6730DE69C47D}" srcOrd="1" destOrd="0" presId="urn:microsoft.com/office/officeart/2005/8/layout/orgChart1"/>
+    <dgm:cxn modelId="{A8D859F2-0ADA-4C74-B85F-CEB7EC0F56AA}" type="presParOf" srcId="{B8FD7AA7-A4D1-4B01-AFB1-6730DE69C47D}" destId="{064B99C5-4280-4DAE-9A2F-6AED62AE08A5}" srcOrd="0" destOrd="0" presId="urn:microsoft.com/office/officeart/2005/8/layout/orgChart1"/>
+    <dgm:cxn modelId="{553A2DD3-DF18-41A0-8F1F-A5BBD7D1AE1A}" type="presParOf" srcId="{064B99C5-4280-4DAE-9A2F-6AED62AE08A5}" destId="{E9B8912B-4665-4FAF-9965-EF7AA286FF94}" srcOrd="0" destOrd="0" presId="urn:microsoft.com/office/officeart/2005/8/layout/orgChart1"/>
+    <dgm:cxn modelId="{4A7D405A-BA11-4BA7-94A1-FC94F8C7AC56}" type="presParOf" srcId="{064B99C5-4280-4DAE-9A2F-6AED62AE08A5}" destId="{639A3491-FA06-41F4-9937-0BC5B2D9EE66}" srcOrd="1" destOrd="0" presId="urn:microsoft.com/office/officeart/2005/8/layout/orgChart1"/>
+    <dgm:cxn modelId="{77583353-09F1-4843-8030-AF466163311B}" type="presParOf" srcId="{B8FD7AA7-A4D1-4B01-AFB1-6730DE69C47D}" destId="{00F784A7-15E1-4A66-A747-DA5CED6F61EF}" srcOrd="1" destOrd="0" presId="urn:microsoft.com/office/officeart/2005/8/layout/orgChart1"/>
+    <dgm:cxn modelId="{021FF22C-7300-423C-BAE3-50B004379D67}" type="presParOf" srcId="{B8FD7AA7-A4D1-4B01-AFB1-6730DE69C47D}" destId="{9F392AC0-FB7F-476A-859C-B9192D716264}" srcOrd="2" destOrd="0" presId="urn:microsoft.com/office/officeart/2005/8/layout/orgChart1"/>
+    <dgm:cxn modelId="{3FB84638-6CCF-420F-9C9A-5478326A22C8}" type="presParOf" srcId="{B8F26105-C3F3-40B9-9011-3641082A7CBC}" destId="{9A39DC1F-50AB-4C50-9DE3-6905B0D1432F}" srcOrd="2" destOrd="0" presId="urn:microsoft.com/office/officeart/2005/8/layout/orgChart1"/>
+    <dgm:cxn modelId="{ED0B4767-51BD-46DE-BF44-45A6FFCA98D0}" type="presParOf" srcId="{B8F26105-C3F3-40B9-9011-3641082A7CBC}" destId="{FB01ABCE-1E9D-41B5-B798-88EF660A0265}" srcOrd="3" destOrd="0" presId="urn:microsoft.com/office/officeart/2005/8/layout/orgChart1"/>
+    <dgm:cxn modelId="{03B936CB-3BA3-4274-9E41-2ADE09A76308}" type="presParOf" srcId="{FB01ABCE-1E9D-41B5-B798-88EF660A0265}" destId="{45C16DE7-3983-492D-8E03-728F63DBF05C}" srcOrd="0" destOrd="0" presId="urn:microsoft.com/office/officeart/2005/8/layout/orgChart1"/>
+    <dgm:cxn modelId="{456CB80E-01E8-4FB0-A91D-769C82B61362}" type="presParOf" srcId="{45C16DE7-3983-492D-8E03-728F63DBF05C}" destId="{6F64474F-8783-489C-8A79-C782D070A6E0}" srcOrd="0" destOrd="0" presId="urn:microsoft.com/office/officeart/2005/8/layout/orgChart1"/>
+    <dgm:cxn modelId="{2E8BE61C-8EA4-4DA2-B1EC-D98A99328678}" type="presParOf" srcId="{45C16DE7-3983-492D-8E03-728F63DBF05C}" destId="{A98E0BCD-4455-4E91-AFCE-79DCFBB0FB16}" srcOrd="1" destOrd="0" presId="urn:microsoft.com/office/officeart/2005/8/layout/orgChart1"/>
+    <dgm:cxn modelId="{8539557B-530B-4DF4-A3F4-ABC33871D546}" type="presParOf" srcId="{FB01ABCE-1E9D-41B5-B798-88EF660A0265}" destId="{789F7704-6462-43D6-BC57-7CC4DF4ACFC3}" srcOrd="1" destOrd="0" presId="urn:microsoft.com/office/officeart/2005/8/layout/orgChart1"/>
+    <dgm:cxn modelId="{8D3427DD-5F9D-43EE-B12C-A73AC5CBBBB1}" type="presParOf" srcId="{FB01ABCE-1E9D-41B5-B798-88EF660A0265}" destId="{7A648D28-4A4C-4B33-B711-843A1D70EFE0}" srcOrd="2" destOrd="0" presId="urn:microsoft.com/office/officeart/2005/8/layout/orgChart1"/>
+    <dgm:cxn modelId="{7C1A2D1D-6BE4-423F-8CB1-4846E38C9A1E}" type="presParOf" srcId="{B8F26105-C3F3-40B9-9011-3641082A7CBC}" destId="{FF6A8368-CD26-4D4F-9433-1024941EF337}" srcOrd="4" destOrd="0" presId="urn:microsoft.com/office/officeart/2005/8/layout/orgChart1"/>
+    <dgm:cxn modelId="{6358EBC3-2495-42B5-A735-E242A1E5CFE6}" type="presParOf" srcId="{B8F26105-C3F3-40B9-9011-3641082A7CBC}" destId="{5EF9E0E6-2D8C-4E24-B527-D961613EA229}" srcOrd="5" destOrd="0" presId="urn:microsoft.com/office/officeart/2005/8/layout/orgChart1"/>
+    <dgm:cxn modelId="{6EDD0C32-1F88-419C-9F86-2C59DEF0BD18}" type="presParOf" srcId="{5EF9E0E6-2D8C-4E24-B527-D961613EA229}" destId="{B08AD00C-8189-4A57-A63C-0F6E5772039F}" srcOrd="0" destOrd="0" presId="urn:microsoft.com/office/officeart/2005/8/layout/orgChart1"/>
+    <dgm:cxn modelId="{9535A687-02EF-4A39-9867-32538876EF95}" type="presParOf" srcId="{B08AD00C-8189-4A57-A63C-0F6E5772039F}" destId="{9FC77F75-1E16-4BAA-9AB4-61153D3FD49F}" srcOrd="0" destOrd="0" presId="urn:microsoft.com/office/officeart/2005/8/layout/orgChart1"/>
+    <dgm:cxn modelId="{76DC5327-6231-45C0-A4F2-84A4048C225E}" type="presParOf" srcId="{B08AD00C-8189-4A57-A63C-0F6E5772039F}" destId="{4865652B-911D-4DE4-8AF6-8016D8A4602E}" srcOrd="1" destOrd="0" presId="urn:microsoft.com/office/officeart/2005/8/layout/orgChart1"/>
+    <dgm:cxn modelId="{582433B0-4F8F-4B1E-AB1C-A97A676ACB0C}" type="presParOf" srcId="{5EF9E0E6-2D8C-4E24-B527-D961613EA229}" destId="{4E767519-79CC-4A2E-B2F5-08853FBF7675}" srcOrd="1" destOrd="0" presId="urn:microsoft.com/office/officeart/2005/8/layout/orgChart1"/>
+    <dgm:cxn modelId="{7F648562-AA63-47A8-9525-15CC7C115173}" type="presParOf" srcId="{5EF9E0E6-2D8C-4E24-B527-D961613EA229}" destId="{5346F745-CE15-4606-8F6F-682E51514947}" srcOrd="2" destOrd="0" presId="urn:microsoft.com/office/officeart/2005/8/layout/orgChart1"/>
+    <dgm:cxn modelId="{FFDF0511-711B-47B3-81DB-B49057E3D69A}" type="presParOf" srcId="{B8F26105-C3F3-40B9-9011-3641082A7CBC}" destId="{B3626940-4FA2-448E-B99B-615ACA77F99F}" srcOrd="6" destOrd="0" presId="urn:microsoft.com/office/officeart/2005/8/layout/orgChart1"/>
+    <dgm:cxn modelId="{B68C323C-02CA-4A88-BB19-42AD8F2CCE04}" type="presParOf" srcId="{B8F26105-C3F3-40B9-9011-3641082A7CBC}" destId="{27177F5D-EB13-4A92-8C8E-A402B43EA033}" srcOrd="7" destOrd="0" presId="urn:microsoft.com/office/officeart/2005/8/layout/orgChart1"/>
+    <dgm:cxn modelId="{60406A09-3912-4A69-B591-69A1D7464450}" type="presParOf" srcId="{27177F5D-EB13-4A92-8C8E-A402B43EA033}" destId="{4BD250B7-6D29-4389-BE17-BD21FC059548}" srcOrd="0" destOrd="0" presId="urn:microsoft.com/office/officeart/2005/8/layout/orgChart1"/>
+    <dgm:cxn modelId="{5E1E25F1-8C2B-4771-87D3-B98DAD570352}" type="presParOf" srcId="{4BD250B7-6D29-4389-BE17-BD21FC059548}" destId="{837C6730-05BB-4448-BB40-C4FF9A15F8A3}" srcOrd="0" destOrd="0" presId="urn:microsoft.com/office/officeart/2005/8/layout/orgChart1"/>
+    <dgm:cxn modelId="{A24E8029-26A8-4376-B059-C21954DD420F}" type="presParOf" srcId="{4BD250B7-6D29-4389-BE17-BD21FC059548}" destId="{18351E31-362D-42B1-9D28-5DFDF07BE4CE}" srcOrd="1" destOrd="0" presId="urn:microsoft.com/office/officeart/2005/8/layout/orgChart1"/>
+    <dgm:cxn modelId="{6C9FC87A-5316-4747-BEB0-B1C1B5AD918A}" type="presParOf" srcId="{27177F5D-EB13-4A92-8C8E-A402B43EA033}" destId="{D885FF5D-5034-40D5-90CA-38F7B7DCBC59}" srcOrd="1" destOrd="0" presId="urn:microsoft.com/office/officeart/2005/8/layout/orgChart1"/>
+    <dgm:cxn modelId="{BBAB8B9C-D965-4588-A6B8-C7829E3C9D55}" type="presParOf" srcId="{27177F5D-EB13-4A92-8C8E-A402B43EA033}" destId="{E72711BA-75E9-4548-8847-9804C6F5594D}" srcOrd="2" destOrd="0" presId="urn:microsoft.com/office/officeart/2005/8/layout/orgChart1"/>
+    <dgm:cxn modelId="{20870B57-FFD1-4AF7-B24D-29314147BF96}" type="presParOf" srcId="{C6EC391B-B3E5-4E65-B510-2B8879216C4C}" destId="{61C73582-4D75-4AE5-9E6D-48C18163F366}" srcOrd="2" destOrd="0" presId="urn:microsoft.com/office/officeart/2005/8/layout/orgChart1"/>
+    <dgm:cxn modelId="{2192241A-4B81-4004-A3AE-50EFA78D9531}" type="presParOf" srcId="{61C73582-4D75-4AE5-9E6D-48C18163F366}" destId="{224D2003-85EB-4147-BA16-3E0AB6AA578C}" srcOrd="0" destOrd="0" presId="urn:microsoft.com/office/officeart/2005/8/layout/orgChart1"/>
+    <dgm:cxn modelId="{49BF250D-643F-4FAF-81AC-FC827888939B}" type="presParOf" srcId="{61C73582-4D75-4AE5-9E6D-48C18163F366}" destId="{EFA5F72A-BA4A-49CE-A869-8D16F4CA5EB5}" srcOrd="1" destOrd="0" presId="urn:microsoft.com/office/officeart/2005/8/layout/orgChart1"/>
+    <dgm:cxn modelId="{D30332EF-7D6D-417A-BDA9-F3FBFE206CF0}" type="presParOf" srcId="{EFA5F72A-BA4A-49CE-A869-8D16F4CA5EB5}" destId="{995495E0-AD14-438B-BB5F-B0B64B545326}" srcOrd="0" destOrd="0" presId="urn:microsoft.com/office/officeart/2005/8/layout/orgChart1"/>
+    <dgm:cxn modelId="{BFBD43C0-C467-4E8A-B896-182652D6114C}" type="presParOf" srcId="{995495E0-AD14-438B-BB5F-B0B64B545326}" destId="{68F88D15-2E22-4069-A9B0-981D0AE4F8B7}" srcOrd="0" destOrd="0" presId="urn:microsoft.com/office/officeart/2005/8/layout/orgChart1"/>
+    <dgm:cxn modelId="{7548BFAC-98CE-4FEF-A1A5-0986AFCB1207}" type="presParOf" srcId="{995495E0-AD14-438B-BB5F-B0B64B545326}" destId="{B3A89A7D-E220-4233-9AA0-9D9231C67349}" srcOrd="1" destOrd="0" presId="urn:microsoft.com/office/officeart/2005/8/layout/orgChart1"/>
+    <dgm:cxn modelId="{14093A8F-206B-4332-AC74-973DC2D7E699}" type="presParOf" srcId="{EFA5F72A-BA4A-49CE-A869-8D16F4CA5EB5}" destId="{BC8DC435-C2F1-4CF6-B049-6EBB7E6A5424}" srcOrd="1" destOrd="0" presId="urn:microsoft.com/office/officeart/2005/8/layout/orgChart1"/>
+    <dgm:cxn modelId="{8A4ACF99-0B44-49F1-ADA4-12659A4CFA66}" type="presParOf" srcId="{EFA5F72A-BA4A-49CE-A869-8D16F4CA5EB5}" destId="{F9E993F8-147D-4862-A810-E81A54265015}" srcOrd="2" destOrd="0" presId="urn:microsoft.com/office/officeart/2005/8/layout/orgChart1"/>
   </dgm:cxnLst>
   <dgm:bg/>
   <dgm:whole/>
@@ -13284,7 +13251,7 @@
 </file>
 
 <file path=customXml/itemProps1.xml><?xml version="1.0" encoding="utf-8"?>
-<ds:datastoreItem xmlns:ds="http://schemas.openxmlformats.org/officeDocument/2006/customXml" ds:itemID="{2AF92A1C-99EC-4EED-884E-9AFB81C96850}">
+<ds:datastoreItem xmlns:ds="http://schemas.openxmlformats.org/officeDocument/2006/customXml" ds:itemID="{AB35211F-671B-499B-ADCB-BB3E38625D06}">
   <ds:schemaRefs>
     <ds:schemaRef ds:uri="http://schemas.openxmlformats.org/officeDocument/2006/bibliography"/>
   </ds:schemaRefs>

</xml_diff>